<commit_message>
made changes to some arrows in the shop-upgrade sequence diagram, added some boxes for alternative flows and made corresponding changes in the use case
</commit_message>
<xml_diff>
--- a/arxeiakostas/Current/Use_Cases_v0.4.docx
+++ b/arxeiakostas/Current/Use_Cases_v0.4.docx
@@ -1616,6 +1616,15 @@
         </w:rPr>
         <w:t xml:space="preserve"> του παίκτη.</w:t>
       </w:r>
+      <w:r>
+        <w:rPr>
+          <w:rFonts w:ascii="Arial" w:hAnsi="Arial" w:cs="Arial"/>
+          <w:color w:val="000000"/>
+          <w:sz w:val="28"/>
+          <w:szCs w:val="28"/>
+        </w:rPr>
+        <w:t xml:space="preserve"> </w:t>
+      </w:r>
     </w:p>
     <w:p>
       <w:pPr>
@@ -2736,7 +2745,25 @@
           <w:sz w:val="28"/>
           <w:szCs w:val="28"/>
         </w:rPr>
-        <w:t xml:space="preserve">Ο παίκτης επιλέγει ένα ή περισσότερα αντικείμενα από το </w:t>
+        <w:t>Ο παίκτης επιλέγει ένα αντικείμεν</w:t>
+      </w:r>
+      <w:r>
+        <w:rPr>
+          <w:rFonts w:ascii="Arial" w:hAnsi="Arial" w:cs="Arial"/>
+          <w:color w:val="000000"/>
+          <w:sz w:val="28"/>
+          <w:szCs w:val="28"/>
+        </w:rPr>
+        <w:t>ο</w:t>
+      </w:r>
+      <w:r>
+        <w:rPr>
+          <w:rFonts w:ascii="Arial" w:hAnsi="Arial" w:cs="Arial"/>
+          <w:color w:val="000000"/>
+          <w:sz w:val="28"/>
+          <w:szCs w:val="28"/>
+        </w:rPr>
+        <w:t xml:space="preserve"> από το </w:t>
       </w:r>
       <w:proofErr w:type="spellStart"/>
       <w:r>
@@ -2999,7 +3026,7 @@
           <w:szCs w:val="28"/>
           <w:lang w:eastAsia="el-GR"/>
         </w:rPr>
-        <w:t>Ο χρήστης επιλέγει να αγνοήσει να κάνει αναβάθμιση σε κάποιο αντικείμενο και η ροή συνεχίζεται στο βήμα 1</w:t>
+        <w:t xml:space="preserve">Ο χρήστης επιλέγει να αγνοήσει να κάνει αναβάθμιση σε κάποιο αντικείμενο και </w:t>
       </w:r>
       <w:r>
         <w:rPr>
@@ -3009,8 +3036,20 @@
           <w:szCs w:val="28"/>
           <w:lang w:eastAsia="el-GR"/>
         </w:rPr>
-        <w:t>2</w:t>
-      </w:r>
+        <w:t xml:space="preserve">το σύστημα του εμφανίζει την οθόνη </w:t>
+      </w:r>
+      <w:proofErr w:type="spellStart"/>
+      <w:r>
+        <w:rPr>
+          <w:rFonts w:ascii="Arial" w:eastAsia="Times New Roman" w:hAnsi="Arial" w:cs="Arial"/>
+          <w:color w:val="000000" w:themeColor="text1"/>
+          <w:sz w:val="28"/>
+          <w:szCs w:val="28"/>
+          <w:lang w:eastAsia="el-GR"/>
+        </w:rPr>
+        <w:t>συνναλαγων</w:t>
+      </w:r>
+      <w:proofErr w:type="spellEnd"/>
       <w:r>
         <w:rPr>
           <w:rFonts w:ascii="Arial" w:eastAsia="Times New Roman" w:hAnsi="Arial" w:cs="Arial"/>

</xml_diff>

<commit_message>
added all the alternative flows in the shop upgrade sequence diagram, made changes and noted them in the use case description
</commit_message>
<xml_diff>
--- a/arxeiakostas/Current/Use_Cases_v0.4.docx
+++ b/arxeiakostas/Current/Use_Cases_v0.4.docx
@@ -3036,13 +3036,23 @@
           <w:szCs w:val="28"/>
           <w:lang w:eastAsia="el-GR"/>
         </w:rPr>
-        <w:t xml:space="preserve">το σύστημα του εμφανίζει την οθόνη </w:t>
-      </w:r>
-      <w:proofErr w:type="spellStart"/>
-      <w:r>
-        <w:rPr>
-          <w:rFonts w:ascii="Arial" w:eastAsia="Times New Roman" w:hAnsi="Arial" w:cs="Arial"/>
-          <w:color w:val="000000" w:themeColor="text1"/>
+        <w:t xml:space="preserve">το σύστημα </w:t>
+      </w:r>
+      <w:r>
+        <w:rPr>
+          <w:rFonts w:ascii="Arial" w:eastAsia="Times New Roman" w:hAnsi="Arial" w:cs="Arial"/>
+          <w:color w:val="FF0000"/>
+          <w:sz w:val="28"/>
+          <w:szCs w:val="28"/>
+          <w:lang w:eastAsia="el-GR"/>
+        </w:rPr>
+        <w:t xml:space="preserve">του εμφανίζει την οθόνη </w:t>
+      </w:r>
+      <w:proofErr w:type="spellStart"/>
+      <w:r>
+        <w:rPr>
+          <w:rFonts w:ascii="Arial" w:eastAsia="Times New Roman" w:hAnsi="Arial" w:cs="Arial"/>
+          <w:color w:val="FF0000"/>
           <w:sz w:val="28"/>
           <w:szCs w:val="28"/>
           <w:lang w:eastAsia="el-GR"/>
@@ -3055,7 +3065,7 @@
           <w:rFonts w:ascii="Arial" w:eastAsia="Times New Roman" w:hAnsi="Arial" w:cs="Arial"/>
           <w:b/>
           <w:bCs/>
-          <w:color w:val="000000" w:themeColor="text1"/>
+          <w:color w:val="FF0000"/>
           <w:sz w:val="28"/>
           <w:szCs w:val="28"/>
           <w:lang w:eastAsia="el-GR"/>

</xml_diff>